<commit_message>
Last update to the Team report, to reflect the recent additions.
</commit_message>
<xml_diff>
--- a/docs/src/Team_src.docx
+++ b/docs/src/Team_src.docx
@@ -276,7 +276,6 @@
                 <w:b/>
               </w:rPr>
             </w:pPr>
-            <w:proofErr w:type="spellStart"/>
             <w:r>
               <w:rPr>
                 <w:rFonts w:ascii="Cambria" w:hAnsi="Cambria"/>
@@ -284,7 +283,6 @@
               </w:rPr>
               <w:t>giuseppe-crea</w:t>
             </w:r>
-            <w:proofErr w:type="spellEnd"/>
           </w:p>
         </w:tc>
         <w:tc>
@@ -304,7 +302,14 @@
                 <w:rFonts w:ascii="Cambria" w:hAnsi="Cambria"/>
                 <w:b/>
               </w:rPr>
-              <w:t>100</w:t>
+              <w:t>10</w:t>
+            </w:r>
+            <w:r>
+              <w:rPr>
+                <w:rFonts w:ascii="Cambria" w:hAnsi="Cambria"/>
+                <w:b/>
+              </w:rPr>
+              <w:t>4</w:t>
             </w:r>
           </w:p>
         </w:tc>
@@ -325,7 +330,7 @@
                 <w:rFonts w:ascii="Cambria" w:hAnsi="Cambria"/>
                 <w:b/>
               </w:rPr>
-              <w:t>6898</w:t>
+              <w:t>7060</w:t>
             </w:r>
           </w:p>
         </w:tc>
@@ -346,7 +351,7 @@
                 <w:rFonts w:ascii="Cambria" w:hAnsi="Cambria"/>
                 <w:b/>
               </w:rPr>
-              <w:t>2692</w:t>
+              <w:t>3089</w:t>
             </w:r>
           </w:p>
         </w:tc>
@@ -409,7 +414,6 @@
                 <w:b/>
               </w:rPr>
             </w:pPr>
-            <w:proofErr w:type="spellStart"/>
             <w:r>
               <w:rPr>
                 <w:rFonts w:ascii="Cambria" w:hAnsi="Cambria"/>
@@ -417,7 +421,6 @@
               </w:rPr>
               <w:t>gargiulofrancesco</w:t>
             </w:r>
-            <w:proofErr w:type="spellEnd"/>
           </w:p>
         </w:tc>
         <w:tc>
@@ -521,21 +524,12 @@
                 <w:b/>
               </w:rPr>
             </w:pPr>
-            <w:proofErr w:type="spellStart"/>
-            <w:r>
-              <w:rPr>
-                <w:rFonts w:ascii="Cambria" w:hAnsi="Cambria"/>
-                <w:b/>
-              </w:rPr>
-              <w:t>Sarno</w:t>
-            </w:r>
-            <w:proofErr w:type="spellEnd"/>
-            <w:r>
-              <w:rPr>
-                <w:rFonts w:ascii="Cambria" w:hAnsi="Cambria"/>
-                <w:b/>
-              </w:rPr>
-              <w:t xml:space="preserve"> Ivan</w:t>
+            <w:r>
+              <w:rPr>
+                <w:rFonts w:ascii="Cambria" w:hAnsi="Cambria"/>
+                <w:b/>
+              </w:rPr>
+              <w:t>Sarno Ivan</w:t>
             </w:r>
           </w:p>
         </w:tc>
@@ -551,7 +545,6 @@
                 <w:b/>
               </w:rPr>
             </w:pPr>
-            <w:proofErr w:type="spellStart"/>
             <w:r>
               <w:rPr>
                 <w:rFonts w:ascii="Cambria" w:hAnsi="Cambria"/>
@@ -559,7 +552,6 @@
               </w:rPr>
               <w:t>ivansarno</w:t>
             </w:r>
-            <w:proofErr w:type="spellEnd"/>
           </w:p>
         </w:tc>
         <w:tc>
@@ -663,21 +655,12 @@
                 <w:b/>
               </w:rPr>
             </w:pPr>
-            <w:proofErr w:type="spellStart"/>
-            <w:r>
-              <w:rPr>
-                <w:rFonts w:ascii="Cambria" w:hAnsi="Cambria"/>
-                <w:b/>
-              </w:rPr>
-              <w:t>Venturini</w:t>
-            </w:r>
-            <w:proofErr w:type="spellEnd"/>
-            <w:r>
-              <w:rPr>
-                <w:rFonts w:ascii="Cambria" w:hAnsi="Cambria"/>
-                <w:b/>
-              </w:rPr>
-              <w:t xml:space="preserve"> Francesco</w:t>
+            <w:r>
+              <w:rPr>
+                <w:rFonts w:ascii="Cambria" w:hAnsi="Cambria"/>
+                <w:b/>
+              </w:rPr>
+              <w:t>Venturini Francesco</w:t>
             </w:r>
           </w:p>
         </w:tc>
@@ -719,7 +702,7 @@
                 <w:rFonts w:ascii="Cambria" w:hAnsi="Cambria"/>
                 <w:b/>
               </w:rPr>
-              <w:t>72</w:t>
+              <w:t>90</w:t>
             </w:r>
           </w:p>
         </w:tc>
@@ -740,7 +723,7 @@
                 <w:rFonts w:ascii="Cambria" w:hAnsi="Cambria"/>
                 <w:b/>
               </w:rPr>
-              <w:t>2838</w:t>
+              <w:t>4049</w:t>
             </w:r>
           </w:p>
         </w:tc>
@@ -761,7 +744,7 @@
                 <w:rFonts w:ascii="Cambria" w:hAnsi="Cambria"/>
                 <w:b/>
               </w:rPr>
-              <w:t>712</w:t>
+              <w:t>1832</w:t>
             </w:r>
           </w:p>
         </w:tc>
@@ -1376,7 +1359,14 @@
                 <w:rFonts w:ascii="Cambria" w:hAnsi="Cambria"/>
                 <w:b/>
               </w:rPr>
-              <w:t>242</w:t>
+              <w:t>2</w:t>
+            </w:r>
+            <w:r>
+              <w:rPr>
+                <w:rFonts w:ascii="Cambria" w:hAnsi="Cambria"/>
+                <w:b/>
+              </w:rPr>
+              <w:t>64</w:t>
             </w:r>
           </w:p>
         </w:tc>
@@ -1404,7 +1394,7 @@
                 <w:rFonts w:ascii="Cambria" w:hAnsi="Cambria"/>
                 <w:b/>
               </w:rPr>
-              <w:t>6791</w:t>
+              <w:t>8164</w:t>
             </w:r>
           </w:p>
         </w:tc>
@@ -1425,7 +1415,7 @@
                 <w:rFonts w:ascii="Cambria" w:hAnsi="Cambria"/>
                 <w:b/>
               </w:rPr>
-              <w:t>5176</w:t>
+              <w:t>6693</w:t>
             </w:r>
           </w:p>
         </w:tc>
@@ -1627,10 +1617,10 @@
             <v:path o:extrusionok="f" gradientshapeok="t" o:connecttype="rect"/>
             <o:lock v:ext="edit" aspectratio="t"/>
           </v:shapetype>
-          <v:shape id="_x0000_i1025" type="#_x0000_t75" style="width:481.5pt;height:229.9pt" o:ole="">
+          <v:shape id="_x0000_i1025" type="#_x0000_t75" style="width:481.5pt;height:229.5pt" o:ole="">
             <v:imagedata r:id="rId6" o:title=""/>
           </v:shape>
-          <o:OLEObject Type="Embed" ProgID="Unknown" ShapeID="_x0000_i1025" DrawAspect="Content" ObjectID="_1697914228" r:id="rId7"/>
+          <o:OLEObject Type="Embed" ProgID="Unknown" ShapeID="_x0000_i1025" DrawAspect="Content" ObjectID="_1698063314" r:id="rId7"/>
         </w:object>
       </w:r>
       <w:r>

</xml_diff>